<commit_message>
Incorporating text from VisualMeasures_DoubleCol.docx into paper.docx.
</commit_message>
<xml_diff>
--- a/docs/JNC2011/Miscelaneous.docx
+++ b/docs/JNC2011/Miscelaneous.docx
@@ -17,13 +17,7 @@
     </w:p>
     <w:p>
       <w:r>
-        <w:t>In this form, an algorithm that models a vector-valued me</w:t>
-      </w:r>
-      <w:r>
-        <w:t>a</w:t>
-      </w:r>
-      <w:r>
-        <w:t xml:space="preserve">surement </w:t>
+        <w:t xml:space="preserve">In this form, an algorithm that models a vector-valued measurement </w:t>
       </w:r>
       <w:r>
         <w:rPr>
@@ -49,10 +43,10 @@
             <v:path o:extrusionok="f" gradientshapeok="t" o:connecttype="rect"/>
             <o:lock v:ext="edit" aspectratio="t"/>
           </v:shapetype>
-          <v:shape id="_x0000_i1047" type="#_x0000_t75" style="width:52.9pt;height:15.2pt" o:ole="">
+          <v:shape id="_x0000_i1025" type="#_x0000_t75" style="width:52.7pt;height:15.15pt" o:ole="">
             <v:imagedata r:id="rId6" o:title=""/>
           </v:shape>
-          <o:OLEObject Type="Embed" ProgID="Equation.DSMT4" ShapeID="_x0000_i1047" DrawAspect="Content" ObjectID="_1360788643" r:id="rId7"/>
+          <o:OLEObject Type="Embed" ProgID="Equation.DSMT4" ShapeID="_x0000_i1025" DrawAspect="Content" ObjectID="_1366218658" r:id="rId7"/>
         </w:object>
       </w:r>
       <w:r>
@@ -63,30 +57,24 @@
           <w:position w:val="-10"/>
         </w:rPr>
         <w:object w:dxaOrig="840" w:dyaOrig="300">
-          <v:shape id="_x0000_i1048" type="#_x0000_t75" style="width:42.2pt;height:15.2pt" o:ole="">
+          <v:shape id="_x0000_i1026" type="#_x0000_t75" style="width:42.25pt;height:15.15pt" o:ole="">
             <v:imagedata r:id="rId8" o:title=""/>
           </v:shape>
-          <o:OLEObject Type="Embed" ProgID="Equation.DSMT4" ShapeID="_x0000_i1048" DrawAspect="Content" ObjectID="_1360788644" r:id="rId9"/>
+          <o:OLEObject Type="Embed" ProgID="Equation.DSMT4" ShapeID="_x0000_i1026" DrawAspect="Content" ObjectID="_1366218659" r:id="rId9"/>
         </w:object>
       </w:r>
       <w:r>
-        <w:t xml:space="preserve"> with norma</w:t>
-      </w:r>
-      <w:r>
-        <w:t>l</w:t>
-      </w:r>
-      <w:r>
-        <w:t xml:space="preserve">ly-distributed error </w:t>
+        <w:t xml:space="preserve"> with normally-distributed error </w:t>
       </w:r>
       <w:r>
         <w:rPr>
           <w:position w:val="-10"/>
         </w:rPr>
         <w:object w:dxaOrig="279" w:dyaOrig="300">
-          <v:shape id="_x0000_i1049" type="#_x0000_t75" style="width:14.05pt;height:15.2pt" o:ole="">
+          <v:shape id="_x0000_i1027" type="#_x0000_t75" style="width:14.1pt;height:15.15pt" o:ole="">
             <v:imagedata r:id="rId10" o:title=""/>
           </v:shape>
-          <o:OLEObject Type="Embed" ProgID="Equation.DSMT4" ShapeID="_x0000_i1049" DrawAspect="Content" ObjectID="_1360788645" r:id="rId11"/>
+          <o:OLEObject Type="Embed" ProgID="Equation.DSMT4" ShapeID="_x0000_i1027" DrawAspect="Content" ObjectID="_1366218660" r:id="rId11"/>
         </w:object>
       </w:r>
       <w:r>
@@ -97,10 +85,10 @@
           <w:position w:val="-10"/>
         </w:rPr>
         <w:object w:dxaOrig="180" w:dyaOrig="240">
-          <v:shape id="_x0000_i1050" type="#_x0000_t75" style="width:8.45pt;height:11.8pt" o:ole="">
+          <v:shape id="_x0000_i1028" type="#_x0000_t75" style="width:8.35pt;height:12pt" o:ole="">
             <v:imagedata r:id="rId12" o:title=""/>
           </v:shape>
-          <o:OLEObject Type="Embed" ProgID="Equation.DSMT4" ShapeID="_x0000_i1050" DrawAspect="Content" ObjectID="_1360788646" r:id="rId13"/>
+          <o:OLEObject Type="Embed" ProgID="Equation.DSMT4" ShapeID="_x0000_i1028" DrawAspect="Content" ObjectID="_1366218661" r:id="rId13"/>
         </w:object>
       </w:r>
       <w:r>
@@ -111,10 +99,10 @@
           <w:position w:val="-4"/>
         </w:rPr>
         <w:object w:dxaOrig="360" w:dyaOrig="260">
-          <v:shape id="_x0000_i1051" type="#_x0000_t75" style="width:18pt;height:12.4pt" o:ole="">
+          <v:shape id="_x0000_i1029" type="#_x0000_t75" style="width:18.25pt;height:12.5pt" o:ole="">
             <v:imagedata r:id="rId14" o:title=""/>
           </v:shape>
-          <o:OLEObject Type="Embed" ProgID="Equation.DSMT4" ShapeID="_x0000_i1051" DrawAspect="Content" ObjectID="_1360788647" r:id="rId15"/>
+          <o:OLEObject Type="Embed" ProgID="Equation.DSMT4" ShapeID="_x0000_i1029" DrawAspect="Content" ObjectID="_1366218662" r:id="rId15"/>
         </w:object>
       </w:r>
       <w:r>
@@ -125,20 +113,14 @@
           <w:position w:val="-4"/>
         </w:rPr>
         <w:object w:dxaOrig="240" w:dyaOrig="220">
-          <v:shape id="_x0000_i1052" type="#_x0000_t75" style="width:11.8pt;height:11.25pt" o:ole="">
+          <v:shape id="_x0000_i1030" type="#_x0000_t75" style="width:12pt;height:11.5pt" o:ole="">
             <v:imagedata r:id="rId16" o:title=""/>
           </v:shape>
-          <o:OLEObject Type="Embed" ProgID="Equation.DSMT4" ShapeID="_x0000_i1052" DrawAspect="Content" ObjectID="_1360788648" r:id="rId17"/>
+          <o:OLEObject Type="Embed" ProgID="Equation.DSMT4" ShapeID="_x0000_i1030" DrawAspect="Content" ObjectID="_1366218663" r:id="rId17"/>
         </w:object>
       </w:r>
       <w:r>
-        <w:t xml:space="preserve"> is the covariance of the measurement noise pr</w:t>
-      </w:r>
-      <w:r>
-        <w:t>o</w:t>
-      </w:r>
-      <w:r>
-        <w:t>jected on to the state space.</w:t>
+        <w:t xml:space="preserve"> is the covariance of the measurement noise projected on to the state space.</w:t>
       </w:r>
     </w:p>
     <w:p>
@@ -286,11 +268,11 @@
         <w:t xml:space="preserve">This class automatically downloads images and inertial data from David D. Diel’s thesis work from the web. This data includes both real and simulated imagery from fisheye cameras and three different grades of inertial sensors. </w:t>
       </w:r>
       <w:r>
-        <w:t xml:space="preserve">Four scenes are available from this data source. The scenes comprise: i) grayscale video from a high-definition progressive scan camera using a calibrated fisheye lens; ii) inertial data from the MicroStrain 3DM-GX1; and iii) ground truth trajectory </w:t>
+        <w:t xml:space="preserve">Four scenes are available from this data source. The scenes comprise: i) grayscale video from a high-definition progressive scan camera using a calibrated fisheye lens; ii) inertial data from the </w:t>
       </w:r>
       <w:r>
         <w:lastRenderedPageBreak/>
-        <w:t>with 1mm relative position accuracy from a linear motion gantry.</w:t>
+        <w:t>MicroStrain 3DM-GX1; and iii) ground truth trajectory with 1mm relative position accuracy from a linear motion gantry.</w:t>
       </w:r>
     </w:p>
     <w:p>
@@ -753,7 +735,11 @@
         <w:fldChar w:fldCharType="end"/>
       </w:r>
       <w:r>
-        <w:t>. This was necessary in order to move forward without publicly released data from AFRL.</w:t>
+        <w:t xml:space="preserve">. This was necessary in order </w:t>
+      </w:r>
+      <w:r>
+        <w:lastRenderedPageBreak/>
+        <w:t>to move forward without publicly released data from AFRL.</w:t>
       </w:r>
     </w:p>
     <w:p>
@@ -761,7 +747,6 @@
         <w:spacing w:line="240" w:lineRule="auto"/>
       </w:pPr>
       <w:r>
-        <w:lastRenderedPageBreak/>
         <w:t xml:space="preserve">SSCI has developed a non-trivial data container for the Middlebury Temple data that allows a series of poses to be selected to represent the body trajectory. A smooth 6-DOF trajectory is fit through those poses to provide ground truth for the data container. Quaternion interpolation is handled using a sophisticated algorithm derived from </w:t>
       </w:r>
       <w:r>
@@ -835,10 +820,10 @@
           <w:position w:val="-12"/>
         </w:rPr>
         <w:object w:dxaOrig="680" w:dyaOrig="360">
-          <v:shape id="_x0000_i1025" type="#_x0000_t75" style="width:33.75pt;height:18pt" o:ole="">
+          <v:shape id="_x0000_i1031" type="#_x0000_t75" style="width:33.9pt;height:18.25pt" o:ole="">
             <v:imagedata r:id="rId18" o:title=""/>
           </v:shape>
-          <o:OLEObject Type="Embed" ProgID="Equation.DSMT4" ShapeID="_x0000_i1025" DrawAspect="Content" ObjectID="_1360788649" r:id="rId19"/>
+          <o:OLEObject Type="Embed" ProgID="Equation.DSMT4" ShapeID="_x0000_i1031" DrawAspect="Content" ObjectID="_1366218664" r:id="rId19"/>
         </w:object>
       </w:r>
       <w:r>
@@ -849,10 +834,10 @@
           <w:position w:val="-6"/>
         </w:rPr>
         <w:object w:dxaOrig="220" w:dyaOrig="279">
-          <v:shape id="_x0000_i1026" type="#_x0000_t75" style="width:11.25pt;height:12.95pt" o:ole="">
+          <v:shape id="_x0000_i1032" type="#_x0000_t75" style="width:11.5pt;height:13.05pt" o:ole="">
             <v:imagedata r:id="rId20" o:title=""/>
           </v:shape>
-          <o:OLEObject Type="Embed" ProgID="Equation.DSMT4" ShapeID="_x0000_i1026" DrawAspect="Content" ObjectID="_1360788650" r:id="rId21"/>
+          <o:OLEObject Type="Embed" ProgID="Equation.DSMT4" ShapeID="_x0000_i1032" DrawAspect="Content" ObjectID="_1366218665" r:id="rId21"/>
         </w:object>
       </w:r>
       <w:r>
@@ -863,10 +848,10 @@
           <w:position w:val="-4"/>
         </w:rPr>
         <w:object w:dxaOrig="320" w:dyaOrig="260">
-          <v:shape id="_x0000_i1027" type="#_x0000_t75" style="width:15.75pt;height:11.8pt" o:ole="">
+          <v:shape id="_x0000_i1033" type="#_x0000_t75" style="width:15.65pt;height:12pt" o:ole="">
             <v:imagedata r:id="rId22" o:title=""/>
           </v:shape>
-          <o:OLEObject Type="Embed" ProgID="Equation.DSMT4" ShapeID="_x0000_i1027" DrawAspect="Content" ObjectID="_1360788651" r:id="rId23"/>
+          <o:OLEObject Type="Embed" ProgID="Equation.DSMT4" ShapeID="_x0000_i1033" DrawAspect="Content" ObjectID="_1366218666" r:id="rId23"/>
         </w:object>
       </w:r>
       <w:r>
@@ -877,10 +862,10 @@
           <w:position w:val="-12"/>
         </w:rPr>
         <w:object w:dxaOrig="300" w:dyaOrig="360">
-          <v:shape id="_x0000_i1028" type="#_x0000_t75" style="width:15.2pt;height:18pt" o:ole="">
+          <v:shape id="_x0000_i1034" type="#_x0000_t75" style="width:15.15pt;height:18.25pt" o:ole="">
             <v:imagedata r:id="rId24" o:title=""/>
           </v:shape>
-          <o:OLEObject Type="Embed" ProgID="Equation.DSMT4" ShapeID="_x0000_i1028" DrawAspect="Content" ObjectID="_1360788652" r:id="rId25"/>
+          <o:OLEObject Type="Embed" ProgID="Equation.DSMT4" ShapeID="_x0000_i1034" DrawAspect="Content" ObjectID="_1366218667" r:id="rId25"/>
         </w:object>
       </w:r>
       <w:r>
@@ -891,10 +876,10 @@
           <w:position w:val="-12"/>
         </w:rPr>
         <w:object w:dxaOrig="320" w:dyaOrig="360">
-          <v:shape id="_x0000_i1029" type="#_x0000_t75" style="width:15.75pt;height:18pt" o:ole="">
+          <v:shape id="_x0000_i1035" type="#_x0000_t75" style="width:15.65pt;height:18.25pt" o:ole="">
             <v:imagedata r:id="rId26" o:title=""/>
           </v:shape>
-          <o:OLEObject Type="Embed" ProgID="Equation.DSMT4" ShapeID="_x0000_i1029" DrawAspect="Content" ObjectID="_1360788653" r:id="rId27"/>
+          <o:OLEObject Type="Embed" ProgID="Equation.DSMT4" ShapeID="_x0000_i1035" DrawAspect="Content" ObjectID="_1366218668" r:id="rId27"/>
         </w:object>
       </w:r>
       <w:r>
@@ -905,10 +890,10 @@
           <w:position w:val="-6"/>
         </w:rPr>
         <w:object w:dxaOrig="260" w:dyaOrig="279">
-          <v:shape id="_x0000_i1030" type="#_x0000_t75" style="width:11.8pt;height:14.05pt" o:ole="">
+          <v:shape id="_x0000_i1036" type="#_x0000_t75" style="width:12pt;height:14.1pt" o:ole="">
             <v:imagedata r:id="rId28" o:title=""/>
           </v:shape>
-          <o:OLEObject Type="Embed" ProgID="Equation.DSMT4" ShapeID="_x0000_i1030" DrawAspect="Content" ObjectID="_1360788654" r:id="rId29"/>
+          <o:OLEObject Type="Embed" ProgID="Equation.DSMT4" ShapeID="_x0000_i1036" DrawAspect="Content" ObjectID="_1366218669" r:id="rId29"/>
         </w:object>
       </w:r>
       <w:r>
@@ -919,10 +904,10 @@
           <w:position w:val="-6"/>
         </w:rPr>
         <w:object w:dxaOrig="260" w:dyaOrig="279">
-          <v:shape id="_x0000_i1031" type="#_x0000_t75" style="width:11.8pt;height:14.05pt" o:ole="">
+          <v:shape id="_x0000_i1037" type="#_x0000_t75" style="width:12pt;height:14.1pt" o:ole="">
             <v:imagedata r:id="rId28" o:title=""/>
           </v:shape>
-          <o:OLEObject Type="Embed" ProgID="Equation.DSMT4" ShapeID="_x0000_i1031" DrawAspect="Content" ObjectID="_1360788655" r:id="rId30"/>
+          <o:OLEObject Type="Embed" ProgID="Equation.DSMT4" ShapeID="_x0000_i1037" DrawAspect="Content" ObjectID="_1366218670" r:id="rId30"/>
         </w:object>
       </w:r>
       <w:r>
@@ -933,10 +918,10 @@
           <w:position w:val="-12"/>
         </w:rPr>
         <w:object w:dxaOrig="320" w:dyaOrig="360">
-          <v:shape id="_x0000_i1032" type="#_x0000_t75" style="width:15.75pt;height:18pt" o:ole="">
+          <v:shape id="_x0000_i1038" type="#_x0000_t75" style="width:15.65pt;height:18.25pt" o:ole="">
             <v:imagedata r:id="rId26" o:title=""/>
           </v:shape>
-          <o:OLEObject Type="Embed" ProgID="Equation.DSMT4" ShapeID="_x0000_i1032" DrawAspect="Content" ObjectID="_1360788656" r:id="rId31"/>
+          <o:OLEObject Type="Embed" ProgID="Equation.DSMT4" ShapeID="_x0000_i1038" DrawAspect="Content" ObjectID="_1366218671" r:id="rId31"/>
         </w:object>
       </w:r>
       <w:r>
@@ -953,10 +938,10 @@
           <w:position w:val="-6"/>
         </w:rPr>
         <w:object w:dxaOrig="260" w:dyaOrig="279">
-          <v:shape id="_x0000_i1033" type="#_x0000_t75" style="width:11.8pt;height:14.05pt" o:ole="">
+          <v:shape id="_x0000_i1039" type="#_x0000_t75" style="width:12pt;height:14.1pt" o:ole="">
             <v:imagedata r:id="rId28" o:title=""/>
           </v:shape>
-          <o:OLEObject Type="Embed" ProgID="Equation.DSMT4" ShapeID="_x0000_i1033" DrawAspect="Content" ObjectID="_1360788657" r:id="rId32"/>
+          <o:OLEObject Type="Embed" ProgID="Equation.DSMT4" ShapeID="_x0000_i1039" DrawAspect="Content" ObjectID="_1366218672" r:id="rId32"/>
         </w:object>
       </w:r>
       <w:r>
@@ -967,10 +952,10 @@
           <w:position w:val="-12"/>
         </w:rPr>
         <w:object w:dxaOrig="1200" w:dyaOrig="360">
-          <v:shape id="_x0000_i1034" type="#_x0000_t75" style="width:60.2pt;height:18pt" o:ole="">
+          <v:shape id="_x0000_i1040" type="#_x0000_t75" style="width:60pt;height:18.25pt" o:ole="">
             <v:imagedata r:id="rId33" o:title=""/>
           </v:shape>
-          <o:OLEObject Type="Embed" ProgID="Equation.DSMT4" ShapeID="_x0000_i1034" DrawAspect="Content" ObjectID="_1360788658" r:id="rId34"/>
+          <o:OLEObject Type="Embed" ProgID="Equation.DSMT4" ShapeID="_x0000_i1040" DrawAspect="Content" ObjectID="_1366218673" r:id="rId34"/>
         </w:object>
       </w:r>
       <w:r>
@@ -987,10 +972,10 @@
           <w:position w:val="-32"/>
         </w:rPr>
         <w:object w:dxaOrig="2380" w:dyaOrig="820">
-          <v:shape id="_x0000_i1035" type="#_x0000_t75" style="width:119.25pt;height:41.05pt" o:ole="">
+          <v:shape id="_x0000_i1041" type="#_x0000_t75" style="width:119.5pt;height:41.2pt" o:ole="">
             <v:imagedata r:id="rId35" o:title=""/>
           </v:shape>
-          <o:OLEObject Type="Embed" ProgID="Equation.DSMT4" ShapeID="_x0000_i1035" DrawAspect="Content" ObjectID="_1360788659" r:id="rId36"/>
+          <o:OLEObject Type="Embed" ProgID="Equation.DSMT4" ShapeID="_x0000_i1041" DrawAspect="Content" ObjectID="_1366218674" r:id="rId36"/>
         </w:object>
       </w:r>
       <w:r>
@@ -1042,10 +1027,10 @@
           <w:position w:val="-10"/>
         </w:rPr>
         <w:object w:dxaOrig="580" w:dyaOrig="380">
-          <v:shape id="_x0000_i1036" type="#_x0000_t75" style="width:29.25pt;height:18pt" o:ole="">
+          <v:shape id="_x0000_i1042" type="#_x0000_t75" style="width:29.2pt;height:17.75pt" o:ole="">
             <v:imagedata r:id="rId37" o:title=""/>
           </v:shape>
-          <o:OLEObject Type="Embed" ProgID="Equation.DSMT4" ShapeID="_x0000_i1036" DrawAspect="Content" ObjectID="_1360788660" r:id="rId38"/>
+          <o:OLEObject Type="Embed" ProgID="Equation.DSMT4" ShapeID="_x0000_i1042" DrawAspect="Content" ObjectID="_1366218675" r:id="rId38"/>
         </w:object>
       </w:r>
       <w:r>
@@ -1072,10 +1057,10 @@
           <w:position w:val="-4"/>
         </w:rPr>
         <w:object w:dxaOrig="279" w:dyaOrig="200">
-          <v:shape id="_x0000_i1037" type="#_x0000_t75" style="width:14.05pt;height:9.55pt" o:ole="">
+          <v:shape id="_x0000_i1043" type="#_x0000_t75" style="width:14.1pt;height:9.4pt" o:ole="">
             <v:imagedata r:id="rId39" o:title=""/>
           </v:shape>
-          <o:OLEObject Type="Embed" ProgID="Equation.DSMT4" ShapeID="_x0000_i1037" DrawAspect="Content" ObjectID="_1360788661" r:id="rId40"/>
+          <o:OLEObject Type="Embed" ProgID="Equation.DSMT4" ShapeID="_x0000_i1043" DrawAspect="Content" ObjectID="_1366218676" r:id="rId40"/>
         </w:object>
       </w:r>
       <w:r>
@@ -1109,7 +1094,7 @@
       <w:r>
         <w:lastRenderedPageBreak/>
         <w:pict>
-          <v:shape id="_x0000_i1038" type="#_x0000_t75" style="width:124.3pt;height:160.3pt" o:preferrelative="f" o:allowoverlap="f">
+          <v:shape id="_x0000_i1044" type="#_x0000_t75" style="width:124.15pt;height:160.15pt" o:preferrelative="f" o:allowoverlap="f">
             <v:imagedata r:id="rId41" o:title=""/>
           </v:shape>
         </w:pict>
@@ -1119,7 +1104,7 @@
       </w:r>
       <w:r>
         <w:pict>
-          <v:shape id="_x0000_i1039" type="#_x0000_t75" style="width:198.55pt;height:168.75pt">
+          <v:shape id="_x0000_i1045" type="#_x0000_t75" style="width:198.25pt;height:168.5pt">
             <v:imagedata r:id="rId42" o:title=""/>
           </v:shape>
         </w:pict>
@@ -1167,9 +1152,11 @@
         <w:pStyle w:val="Heading2"/>
         <w:spacing w:after="60"/>
       </w:pPr>
+      <w:proofErr w:type="spellStart"/>
       <w:r>
         <w:t>GlobalSatData</w:t>
       </w:r>
+      <w:proofErr w:type="spellEnd"/>
       <w:r>
         <w:rPr>
           <w:rStyle w:val="Heading4Char"/>
@@ -1222,7 +1209,7 @@
       </w:pPr>
       <w:r>
         <w:pict>
-          <v:shape id="_x0000_i1040" type="#_x0000_t75" style="width:235.15pt;height:177.2pt">
+          <v:shape id="_x0000_i1046" type="#_x0000_t75" style="width:234.8pt;height:176.85pt">
             <v:imagedata r:id="rId43" o:title=""/>
           </v:shape>
         </w:pict>
@@ -1272,10 +1259,10 @@
           <w:position w:val="-6"/>
         </w:rPr>
         <w:object w:dxaOrig="300" w:dyaOrig="320">
-          <v:shape id="_x0000_i1041" type="#_x0000_t75" style="width:14.65pt;height:15.75pt" o:ole="">
+          <v:shape id="_x0000_i1047" type="#_x0000_t75" style="width:14.6pt;height:15.65pt" o:ole="">
             <v:imagedata r:id="rId44" o:title=""/>
           </v:shape>
-          <o:OLEObject Type="Embed" ProgID="Equation.DSMT4" ShapeID="_x0000_i1041" DrawAspect="Content" ObjectID="_1360788662" r:id="rId45"/>
+          <o:OLEObject Type="Embed" ProgID="Equation.DSMT4" ShapeID="_x0000_i1047" DrawAspect="Content" ObjectID="_1366218677" r:id="rId45"/>
         </w:object>
       </w:r>
       <w:r>
@@ -1477,10 +1464,10 @@
           <w:position w:val="-32"/>
         </w:rPr>
         <w:object w:dxaOrig="3800" w:dyaOrig="760">
-          <v:shape id="_x0000_i1042" type="#_x0000_t75" style="width:183.95pt;height:35.45pt" o:ole="">
+          <v:shape id="_x0000_i1048" type="#_x0000_t75" style="width:184.15pt;height:35.5pt" o:ole="">
             <v:imagedata r:id="rId46" o:title=""/>
           </v:shape>
-          <o:OLEObject Type="Embed" ProgID="Equation.DSMT4" ShapeID="_x0000_i1042" DrawAspect="Content" ObjectID="_1360788663" r:id="rId47"/>
+          <o:OLEObject Type="Embed" ProgID="Equation.DSMT4" ShapeID="_x0000_i1048" DrawAspect="Content" ObjectID="_1366218678" r:id="rId47"/>
         </w:object>
       </w:r>
       <w:r>
@@ -1497,10 +1484,10 @@
           <w:position w:val="-30"/>
         </w:rPr>
         <w:object w:dxaOrig="1260" w:dyaOrig="700">
-          <v:shape id="_x0000_i1043" type="#_x0000_t75" style="width:62.45pt;height:35.45pt" o:ole="">
+          <v:shape id="_x0000_i1049" type="#_x0000_t75" style="width:62.6pt;height:35.5pt" o:ole="">
             <v:imagedata r:id="rId48" o:title=""/>
           </v:shape>
-          <o:OLEObject Type="Embed" ProgID="Equation.DSMT4" ShapeID="_x0000_i1043" DrawAspect="Content" ObjectID="_1360788664" r:id="rId49"/>
+          <o:OLEObject Type="Embed" ProgID="Equation.DSMT4" ShapeID="_x0000_i1049" DrawAspect="Content" ObjectID="_1366218679" r:id="rId49"/>
         </w:object>
       </w:r>
     </w:p>
@@ -1513,10 +1500,10 @@
           <w:position w:val="-6"/>
         </w:rPr>
         <w:object w:dxaOrig="139" w:dyaOrig="240">
-          <v:shape id="_x0000_i1044" type="#_x0000_t75" style="width:6.75pt;height:12.4pt" o:ole="">
+          <v:shape id="_x0000_i1050" type="#_x0000_t75" style="width:6.8pt;height:12.5pt" o:ole="">
             <v:imagedata r:id="rId50" o:title=""/>
           </v:shape>
-          <o:OLEObject Type="Embed" ProgID="Equation.DSMT4" ShapeID="_x0000_i1044" DrawAspect="Content" ObjectID="_1360788665" r:id="rId51"/>
+          <o:OLEObject Type="Embed" ProgID="Equation.DSMT4" ShapeID="_x0000_i1050" DrawAspect="Content" ObjectID="_1366218680" r:id="rId51"/>
         </w:object>
       </w:r>
       <w:r>
@@ -1551,10 +1538,10 @@
           <w:position w:val="-24"/>
         </w:rPr>
         <w:object w:dxaOrig="2299" w:dyaOrig="639">
-          <v:shape id="_x0000_i1045" type="#_x0000_t75" style="width:114.75pt;height:32.65pt" o:ole="">
+          <v:shape id="_x0000_i1051" type="#_x0000_t75" style="width:114.8pt;height:32.85pt" o:ole="">
             <v:imagedata r:id="rId52" o:title=""/>
           </v:shape>
-          <o:OLEObject Type="Embed" ProgID="Equation.DSMT4" ShapeID="_x0000_i1045" DrawAspect="Content" ObjectID="_1360788666" r:id="rId53"/>
+          <o:OLEObject Type="Embed" ProgID="Equation.DSMT4" ShapeID="_x0000_i1051" DrawAspect="Content" ObjectID="_1366218681" r:id="rId53"/>
         </w:object>
       </w:r>
     </w:p>
@@ -1615,7 +1602,7 @@
       </w:pPr>
       <w:r>
         <w:pict>
-          <v:shape id="_x0000_i1046" type="#_x0000_t75" style="width:129.4pt;height:122.05pt">
+          <v:shape id="_x0000_i1052" type="#_x0000_t75" style="width:129.4pt;height:122.1pt">
             <v:imagedata r:id="rId54" o:title="" croptop="6150f" cropbottom="10469f" cropleft="11471f" cropright="7580f"/>
           </v:shape>
         </w:pict>
@@ -1769,6 +1756,240 @@
       </w:r>
       <w:bookmarkEnd w:id="9"/>
       <w:bookmarkEnd w:id="10"/>
+    </w:p>
+    <w:p>
+      <w:pPr>
+        <w:pStyle w:val="Heading2"/>
+        <w:spacing w:before="60"/>
+        <w:contextualSpacing w:val="0"/>
+      </w:pPr>
+      <w:r>
+        <w:t>Modeling the Residual</w:t>
+      </w:r>
+      <w:r>
+        <w:t xml:space="preserve"> </w:t>
+      </w:r>
+    </w:p>
+    <w:p>
+      <w:r>
+        <w:rPr>
+          <w:rFonts w:cs="TimesNewRomanPS-BoldMT"/>
+          <w:bCs/>
+        </w:rPr>
+        <w:t xml:space="preserve">In order to obtain a better data-driven residual representation, the residual </w:t>
+      </w:r>
+      <w:r>
+        <w:rPr>
+          <w:rFonts w:cs="TimesNewRomanPS-BoldMT"/>
+          <w:bCs/>
+          <w:position w:val="-12"/>
+        </w:rPr>
+        <w:object w:dxaOrig="420" w:dyaOrig="320">
+          <v:shape id="_x0000_i1053" type="#_x0000_t75" style="width:21.4pt;height:15.65pt" o:ole="">
+            <v:imagedata r:id="rId55" o:title=""/>
+          </v:shape>
+          <o:OLEObject Type="Embed" ProgID="Equation.DSMT4" ShapeID="_x0000_i1053" DrawAspect="Content" ObjectID="_1366218682" r:id="rId56"/>
+        </w:object>
+      </w:r>
+      <w:r>
+        <w:rPr>
+          <w:rFonts w:cs="TimesNewRomanPS-BoldMT"/>
+          <w:bCs/>
+        </w:rPr>
+        <w:t xml:space="preserve"> </w:t>
+      </w:r>
+      <w:r>
+        <w:rPr>
+          <w:rFonts w:cs="TimesNewRomanPS-BoldMT"/>
+          <w:bCs/>
+        </w:rPr>
+        <w:t>resulting from the discussed measures</w:t>
+      </w:r>
+      <w:r>
+        <w:t xml:space="preserve"> is compared to its characteristic distribution as determined from training data. For instance, we have modeled the tracking error in the </w:t>
+      </w:r>
+      <w:proofErr w:type="spellStart"/>
+      <w:r>
+        <w:t>Middleburry</w:t>
+      </w:r>
+      <w:proofErr w:type="spellEnd"/>
+      <w:r>
+        <w:t xml:space="preserve"> dataset using a single Gaussian, a Gaussian Mixture Model, and Kernel Density Estimation (KDE). In order to select the most appropriate model, we divided our dataset into two sets for training and testing. The training data is used in the model learning, and then the model response against the testing data is compared to the actual </w:t>
+      </w:r>
+      <w:proofErr w:type="spellStart"/>
+      <w:r>
+        <w:t>groundtruth</w:t>
+      </w:r>
+      <w:proofErr w:type="spellEnd"/>
+      <w:r>
+        <w:t xml:space="preserve"> response using the sum of squared error (SSE). Figure 1 illustrates the obtained results. In our experiments, we found that even as simple as a single Gaussian is appropriate for modeling the error, and that the SSE decreases with increasing the number of Gaussian components, while being generally close to the SSE obtained when using the KDE. In our framework, we use a single Gaussian component in order to avoid over-fitting. Given the residual </w:t>
+      </w:r>
+      <w:r>
+        <w:rPr>
+          <w:position w:val="-12"/>
+        </w:rPr>
+        <w:object w:dxaOrig="240" w:dyaOrig="320">
+          <v:shape id="_x0000_i1054" type="#_x0000_t75" style="width:12pt;height:15.65pt" o:ole="">
+            <v:imagedata r:id="rId57" o:title=""/>
+          </v:shape>
+          <o:OLEObject Type="Embed" ProgID="Equation.DSMT4" ShapeID="_x0000_i1054" DrawAspect="Content" ObjectID="_1366218683" r:id="rId58"/>
+        </w:object>
+      </w:r>
+      <w:r>
+        <w:rPr>
+          <w:position w:val="-12"/>
+        </w:rPr>
+        <w:t xml:space="preserve"> </w:t>
+      </w:r>
+      <w:r>
+        <w:t xml:space="preserve">for each feature pair and the error model </w:t>
+      </w:r>
+      <w:r>
+        <w:rPr>
+          <w:position w:val="-10"/>
+        </w:rPr>
+        <w:object w:dxaOrig="220" w:dyaOrig="279">
+          <v:shape id="_x0000_i1055" type="#_x0000_t75" style="width:11.5pt;height:14.6pt" o:ole="">
+            <v:imagedata r:id="rId59" o:title=""/>
+          </v:shape>
+          <o:OLEObject Type="Embed" ProgID="Equation.DSMT4" ShapeID="_x0000_i1055" DrawAspect="Content" ObjectID="_1366218684" r:id="rId60"/>
+        </w:object>
+      </w:r>
+      <w:r>
+        <w:t>(</w:t>
+      </w:r>
+      <w:proofErr w:type="spellStart"/>
+      <w:r>
+        <w:t>eg</w:t>
+      </w:r>
+      <w:proofErr w:type="spellEnd"/>
+      <w:r>
+        <w:t>.</w:t>
+      </w:r>
+      <w:r>
+        <w:rPr>
+          <w:position w:val="-10"/>
+        </w:rPr>
+        <w:object w:dxaOrig="1080" w:dyaOrig="300">
+          <v:shape id="_x0000_i1056" type="#_x0000_t75" style="width:53.75pt;height:15.15pt" o:ole="">
+            <v:imagedata r:id="rId61" o:title=""/>
+          </v:shape>
+          <o:OLEObject Type="Embed" ProgID="Equation.DSMT4" ShapeID="_x0000_i1056" DrawAspect="Content" ObjectID="_1366218685" r:id="rId62"/>
+        </w:object>
+      </w:r>
+      <w:r>
+        <w:t>), we compute the normalized Sum of Squared Differences (SSD)</w:t>
+      </w:r>
+    </w:p>
+    <w:p>
+      <w:pPr>
+        <w:spacing w:line="240" w:lineRule="auto"/>
+        <w:jc w:val="center"/>
+      </w:pPr>
+      <w:r>
+        <w:rPr>
+          <w:position w:val="-24"/>
+        </w:rPr>
+        <w:object w:dxaOrig="1500" w:dyaOrig="620">
+          <v:shape id="_x0000_i1057" type="#_x0000_t75" style="width:75.15pt;height:30.8pt" o:ole="">
+            <v:imagedata r:id="rId63" o:title=""/>
+          </v:shape>
+          <o:OLEObject Type="Embed" ProgID="Equation.DSMT4" ShapeID="_x0000_i1057" DrawAspect="Content" ObjectID="_1366218686" r:id="rId64"/>
+        </w:object>
+      </w:r>
+      <w:r>
+        <w:t>.</w:t>
+      </w:r>
+    </w:p>
+    <w:p>
+      <w:pPr>
+        <w:ind w:firstLine="0"/>
+      </w:pPr>
+      <w:r>
+        <w:t xml:space="preserve">As discussed in the previous section, </w:t>
+      </w:r>
+      <w:r>
+        <w:rPr>
+          <w:position w:val="-10"/>
+        </w:rPr>
+        <w:object w:dxaOrig="200" w:dyaOrig="240">
+          <v:shape id="_x0000_i1058" type="#_x0000_t75" style="width:9.9pt;height:12pt" o:ole="">
+            <v:imagedata r:id="rId65" o:title=""/>
+          </v:shape>
+          <o:OLEObject Type="Embed" ProgID="Equation.DSMT4" ShapeID="_x0000_i1058" DrawAspect="Content" ObjectID="_1366218687" r:id="rId66"/>
+        </w:object>
+      </w:r>
+      <w:r>
+        <w:t>follows a chi-square distribution; therefore, the final data likelihood is given as</w:t>
+      </w:r>
+    </w:p>
+    <w:p>
+      <w:pPr>
+        <w:spacing w:line="240" w:lineRule="auto"/>
+        <w:ind w:firstLine="0"/>
+        <w:jc w:val="center"/>
+      </w:pPr>
+      <w:r>
+        <w:rPr>
+          <w:position w:val="-26"/>
+        </w:rPr>
+        <w:object w:dxaOrig="2820" w:dyaOrig="600">
+          <v:shape id="_x0000_i1059" type="#_x0000_t75" style="width:140.85pt;height:30.25pt" o:ole="">
+            <v:imagedata r:id="rId67" o:title=""/>
+          </v:shape>
+          <o:OLEObject Type="Embed" ProgID="Equation.DSMT4" ShapeID="_x0000_i1059" DrawAspect="Content" ObjectID="_1366218688" r:id="rId68"/>
+        </w:object>
+      </w:r>
+      <w:r>
+        <w:t>.</w:t>
+      </w:r>
+    </w:p>
+    <w:p>
+      <w:pPr>
+        <w:pStyle w:val="Caption"/>
+      </w:pPr>
+      <w:r>
+        <w:rPr>
+          <w:noProof/>
+        </w:rPr>
+        <w:lastRenderedPageBreak/>
+        <w:pict>
+          <v:shape id="Picture 60" o:spid="_x0000_i1067" type="#_x0000_t75" style="width:252pt;height:189.4pt;visibility:visible;mso-wrap-style:square">
+            <v:imagedata r:id="rId69" o:title="G"/>
+          </v:shape>
+        </w:pict>
+      </w:r>
+    </w:p>
+    <w:p>
+      <w:pPr>
+        <w:pStyle w:val="Caption"/>
+      </w:pPr>
+      <w:bookmarkStart w:id="11" w:name="_Ref156876539"/>
+      <w:r>
+        <w:t xml:space="preserve">Figure </w:t>
+      </w:r>
+      <w:fldSimple w:instr=" SEQ Figure \* ARABIC ">
+        <w:r>
+          <w:rPr>
+            <w:noProof/>
+          </w:rPr>
+          <w:t>1</w:t>
+        </w:r>
+      </w:fldSimple>
+      <w:bookmarkEnd w:id="11"/>
+      <w:r>
+        <w:t>. KLT feature tracking error distribution given Middlebury Art data. The blue curve represents the learned model, and the red dots represent the actual data.</w:t>
+      </w:r>
+    </w:p>
+    <w:p>
+      <w:pPr>
+        <w:pStyle w:val="References"/>
+        <w:numPr>
+          <w:ilvl w:val="0"/>
+          <w:numId w:val="0"/>
+        </w:numPr>
+        <w:ind w:left="432" w:hanging="432"/>
+      </w:pPr>
     </w:p>
     <w:sectPr>
       <w:pgSz w:w="12240" w:h="15840"/>
@@ -2380,6 +2601,118 @@
     </w:lvl>
   </w:abstractNum>
   <w:abstractNum w:abstractNumId="5">
+    <w:nsid w:val="4F29208B"/>
+    <w:multiLevelType w:val="hybridMultilevel"/>
+    <w:tmpl w:val="F5705ABC"/>
+    <w:lvl w:ilvl="0" w:tplc="A772580A">
+      <w:numFmt w:val="bullet"/>
+      <w:lvlText w:val="-"/>
+      <w:lvlJc w:val="left"/>
+      <w:pPr>
+        <w:ind w:left="720" w:hanging="360"/>
+      </w:pPr>
+      <w:rPr>
+        <w:rFonts w:ascii="Times New Roman" w:eastAsia="Times New Roman" w:hAnsi="Times New Roman" w:hint="default"/>
+      </w:rPr>
+    </w:lvl>
+    <w:lvl w:ilvl="1" w:tplc="04090019" w:tentative="1">
+      <w:start w:val="1"/>
+      <w:numFmt w:val="bullet"/>
+      <w:lvlText w:val="o"/>
+      <w:lvlJc w:val="left"/>
+      <w:pPr>
+        <w:ind w:left="1440" w:hanging="360"/>
+      </w:pPr>
+      <w:rPr>
+        <w:rFonts w:ascii="Courier New" w:hAnsi="Courier New" w:hint="default"/>
+      </w:rPr>
+    </w:lvl>
+    <w:lvl w:ilvl="2" w:tplc="0409001B" w:tentative="1">
+      <w:start w:val="1"/>
+      <w:numFmt w:val="bullet"/>
+      <w:lvlText w:val=""/>
+      <w:lvlJc w:val="left"/>
+      <w:pPr>
+        <w:ind w:left="2160" w:hanging="360"/>
+      </w:pPr>
+      <w:rPr>
+        <w:rFonts w:ascii="Wingdings" w:hAnsi="Wingdings" w:hint="default"/>
+      </w:rPr>
+    </w:lvl>
+    <w:lvl w:ilvl="3" w:tplc="0409000F" w:tentative="1">
+      <w:start w:val="1"/>
+      <w:numFmt w:val="bullet"/>
+      <w:lvlText w:val=""/>
+      <w:lvlJc w:val="left"/>
+      <w:pPr>
+        <w:ind w:left="2880" w:hanging="360"/>
+      </w:pPr>
+      <w:rPr>
+        <w:rFonts w:ascii="Symbol" w:hAnsi="Symbol" w:hint="default"/>
+      </w:rPr>
+    </w:lvl>
+    <w:lvl w:ilvl="4" w:tplc="04090019" w:tentative="1">
+      <w:start w:val="1"/>
+      <w:numFmt w:val="bullet"/>
+      <w:lvlText w:val="o"/>
+      <w:lvlJc w:val="left"/>
+      <w:pPr>
+        <w:ind w:left="3600" w:hanging="360"/>
+      </w:pPr>
+      <w:rPr>
+        <w:rFonts w:ascii="Courier New" w:hAnsi="Courier New" w:hint="default"/>
+      </w:rPr>
+    </w:lvl>
+    <w:lvl w:ilvl="5" w:tplc="0409001B" w:tentative="1">
+      <w:start w:val="1"/>
+      <w:numFmt w:val="bullet"/>
+      <w:lvlText w:val=""/>
+      <w:lvlJc w:val="left"/>
+      <w:pPr>
+        <w:ind w:left="4320" w:hanging="360"/>
+      </w:pPr>
+      <w:rPr>
+        <w:rFonts w:ascii="Wingdings" w:hAnsi="Wingdings" w:hint="default"/>
+      </w:rPr>
+    </w:lvl>
+    <w:lvl w:ilvl="6" w:tplc="0409000F" w:tentative="1">
+      <w:start w:val="1"/>
+      <w:numFmt w:val="bullet"/>
+      <w:lvlText w:val=""/>
+      <w:lvlJc w:val="left"/>
+      <w:pPr>
+        <w:ind w:left="5040" w:hanging="360"/>
+      </w:pPr>
+      <w:rPr>
+        <w:rFonts w:ascii="Symbol" w:hAnsi="Symbol" w:hint="default"/>
+      </w:rPr>
+    </w:lvl>
+    <w:lvl w:ilvl="7" w:tplc="04090019" w:tentative="1">
+      <w:start w:val="1"/>
+      <w:numFmt w:val="bullet"/>
+      <w:lvlText w:val="o"/>
+      <w:lvlJc w:val="left"/>
+      <w:pPr>
+        <w:ind w:left="5760" w:hanging="360"/>
+      </w:pPr>
+      <w:rPr>
+        <w:rFonts w:ascii="Courier New" w:hAnsi="Courier New" w:hint="default"/>
+      </w:rPr>
+    </w:lvl>
+    <w:lvl w:ilvl="8" w:tplc="0409001B" w:tentative="1">
+      <w:start w:val="1"/>
+      <w:numFmt w:val="bullet"/>
+      <w:lvlText w:val=""/>
+      <w:lvlJc w:val="left"/>
+      <w:pPr>
+        <w:ind w:left="6480" w:hanging="360"/>
+      </w:pPr>
+      <w:rPr>
+        <w:rFonts w:ascii="Wingdings" w:hAnsi="Wingdings" w:hint="default"/>
+      </w:rPr>
+    </w:lvl>
+  </w:abstractNum>
+  <w:abstractNum w:abstractNumId="6">
     <w:nsid w:val="598B7486"/>
     <w:multiLevelType w:val="hybridMultilevel"/>
     <w:tmpl w:val="37BA2912"/>
@@ -2495,7 +2828,7 @@
       </w:rPr>
     </w:lvl>
   </w:abstractNum>
-  <w:abstractNum w:abstractNumId="6">
+  <w:abstractNum w:abstractNumId="7">
     <w:nsid w:val="74CC0231"/>
     <w:multiLevelType w:val="hybridMultilevel"/>
     <w:tmpl w:val="96F6D7C8"/>
@@ -2591,7 +2924,7 @@
     <w:abstractNumId w:val="1"/>
   </w:num>
   <w:num w:numId="3">
-    <w:abstractNumId w:val="5"/>
+    <w:abstractNumId w:val="6"/>
   </w:num>
   <w:num w:numId="4">
     <w:abstractNumId w:val="4"/>
@@ -2624,7 +2957,10 @@
     <w:abstractNumId w:val="0"/>
   </w:num>
   <w:num w:numId="14">
-    <w:abstractNumId w:val="6"/>
+    <w:abstractNumId w:val="7"/>
+  </w:num>
+  <w:num w:numId="15">
+    <w:abstractNumId w:val="5"/>
   </w:num>
 </w:numbering>
 </file>
@@ -3599,7 +3935,7 @@
 </file>
 
 <file path=customXml/itemProps1.xml><?xml version="1.0" encoding="utf-8"?>
-<ds:datastoreItem xmlns:ds="http://schemas.openxmlformats.org/officeDocument/2006/customXml" ds:itemID="{CFEABA67-4433-419A-8425-E0CB76921523}">
+<ds:datastoreItem xmlns:ds="http://schemas.openxmlformats.org/officeDocument/2006/customXml" ds:itemID="{32E3FCA8-96D8-41FE-B78A-556A1677CF0E}">
   <ds:schemaRefs>
     <ds:schemaRef ds:uri="http://schemas.openxmlformats.org/officeDocument/2006/bibliography"/>
   </ds:schemaRefs>

</xml_diff>